<commit_message>
Mô tả thay đổi
</commit_message>
<xml_diff>
--- a/capnhat.docx
+++ b/capnhat.docx
@@ -4,36 +4,223 @@
   <w:body>
     <w:p>
       <w:r>
-        <w:t xml:space="preserve"> </w:t>
+        <w:t>Mở terminal:</w:t>
       </w:r>
+    </w:p>
+    <w:tbl>
+      <w:tblPr>
+        <w:tblStyle w:val="TableGrid"/>
+        <w:tblW w:w="0" w:type="auto"/>
+        <w:tblLook w:val="04A0" w:firstRow="1" w:lastRow="0" w:firstColumn="1" w:lastColumn="0" w:noHBand="0" w:noVBand="1"/>
+      </w:tblPr>
+      <w:tblGrid>
+        <w:gridCol w:w="1122"/>
+        <w:gridCol w:w="8065"/>
+      </w:tblGrid>
+      <w:tr>
+        <w:tc>
+          <w:tcPr>
+            <w:tcW w:w="1122" w:type="dxa"/>
+          </w:tcPr>
+          <w:p>
+            <w:r>
+              <w:t>Khởi tạo</w:t>
+            </w:r>
+          </w:p>
+        </w:tc>
+        <w:tc>
+          <w:tcPr>
+            <w:tcW w:w="8065" w:type="dxa"/>
+          </w:tcPr>
+          <w:p>
+            <w:r>
+              <w:t>cd "</w:t>
+            </w:r>
+            <w:r>
+              <w:t>D:\Career\5_Project_to_add_to_CV\1_House-price-analysis-with-BN</w:t>
+            </w:r>
+            <w:r>
+              <w:t>"</w:t>
+            </w:r>
+          </w:p>
+          <w:p>
+            <w:r>
+              <w:t>git init</w:t>
+            </w:r>
+          </w:p>
+          <w:p>
+            <w:r>
+              <w:t>git remote add origin https://github.com/username/repo-name.git</w:t>
+            </w:r>
+          </w:p>
+          <w:p>
+            <w:r>
+              <w:t>git pull origin main --allow-unrelated-histories</w:t>
+            </w:r>
+          </w:p>
+          <w:p/>
+          <w:p>
+            <w:r>
+              <w:t># Nếu bị lỗi: "src refspec main does not match any"</w:t>
+            </w:r>
+          </w:p>
+          <w:p>
+            <w:r>
+              <w:t># Th</w:t>
+            </w:r>
+            <w:r>
+              <w:rPr>
+                <w:rFonts w:ascii="Calibri" w:hAnsi="Calibri" w:cs="Calibri"/>
+              </w:rPr>
+              <w:t>ê</w:t>
+            </w:r>
+            <w:r>
+              <w:t xml:space="preserve">m commit </w:t>
+            </w:r>
+            <w:r>
+              <w:rPr>
+                <w:rFonts w:ascii="Calibri" w:hAnsi="Calibri" w:cs="Calibri"/>
+              </w:rPr>
+              <w:t>đ</w:t>
+            </w:r>
+            <w:r>
+              <w:t>ầu tiên rồi push (hoặc đổi tên nhánh)</w:t>
+            </w:r>
+          </w:p>
+          <w:p>
+            <w:r>
+              <w:t>git add .</w:t>
+            </w:r>
+          </w:p>
+          <w:p>
+            <w:r>
+              <w:t>git commit -m "Initial commit"</w:t>
+            </w:r>
+          </w:p>
+          <w:p>
+            <w:r>
+              <w:t>git branch -M main</w:t>
+            </w:r>
+          </w:p>
+          <w:p>
+            <w:r>
+              <w:t>git push -u origin main</w:t>
+            </w:r>
+          </w:p>
+        </w:tc>
+      </w:tr>
+      <w:tr>
+        <w:tc>
+          <w:tcPr>
+            <w:tcW w:w="1122" w:type="dxa"/>
+          </w:tcPr>
+          <w:p>
+            <w:r>
+              <w:t>Cập nhật</w:t>
+            </w:r>
+            <w:r>
+              <w:t xml:space="preserve"> mỗi lần thay đổi thư mục</w:t>
+            </w:r>
+          </w:p>
+          <w:p>
+            <w:r>
+              <w:t>Push</w:t>
+            </w:r>
+          </w:p>
+        </w:tc>
+        <w:tc>
+          <w:tcPr>
+            <w:tcW w:w="8065" w:type="dxa"/>
+          </w:tcPr>
+          <w:p>
+            <w:r>
+              <w:t>cd "</w:t>
+            </w:r>
+            <w:r>
+              <w:t>D:\Career\5_Project_to_add_to_CV\1_House-price-analysis-with-BN</w:t>
+            </w:r>
+            <w:r>
+              <w:t>"</w:t>
+            </w:r>
+          </w:p>
+          <w:p>
+            <w:r>
+              <w:t>git add .</w:t>
+            </w:r>
+          </w:p>
+          <w:p>
+            <w:r>
+              <w:t>git commit -m "Mô tả thay đổi"</w:t>
+            </w:r>
+          </w:p>
+          <w:p>
+            <w:r>
+              <w:t xml:space="preserve">git push </w:t>
+            </w:r>
+          </w:p>
+        </w:tc>
+      </w:tr>
+      <w:tr>
+        <w:tc>
+          <w:tcPr>
+            <w:tcW w:w="1122" w:type="dxa"/>
+          </w:tcPr>
+          <w:p>
+            <w:r>
+              <w:t>Pull</w:t>
+            </w:r>
+          </w:p>
+        </w:tc>
+        <w:tc>
+          <w:tcPr>
+            <w:tcW w:w="8065" w:type="dxa"/>
+          </w:tcPr>
+          <w:p>
+            <w:r>
+              <w:t>cd "</w:t>
+            </w:r>
+            <w:r>
+              <w:t>D:\Career\5_Project_to_add_to_CV\1_House-price-analysis-with-BN</w:t>
+            </w:r>
+            <w:r>
+              <w:t>"</w:t>
+            </w:r>
+          </w:p>
+          <w:p>
+            <w:r>
+              <w:t>git pull origin main</w:t>
+            </w:r>
+          </w:p>
+        </w:tc>
+      </w:tr>
+    </w:tbl>
+    <w:p/>
+    <w:p>
       <w:r>
-        <w:t>cd "</w:t>
-      </w:r>
-      <w:r>
-        <w:t>D:\Career\5_Project_to_add_to_CV\1_House-price-analysis-with-BN</w:t>
-      </w:r>
-      <w:r>
-        <w:t>"</w:t>
+        <w:t>nếu: git push -u origin main</w:t>
       </w:r>
     </w:p>
     <w:p>
       <w:r>
-        <w:t xml:space="preserve"> git status</w:t>
+        <w:t>error: src refspec main does not match any</w:t>
       </w:r>
     </w:p>
     <w:p>
       <w:r>
-        <w:t>git add .</w:t>
+        <w:t>error: failed to push some refs to 'https://github.com/taitran0102/Predicting-Life-Expectancy'</w:t>
       </w:r>
-    </w:p>
-    <w:p>
       <w:r>
-        <w:t>git commit -m "Updated after renaming folder"</w:t>
+        <w:br/>
       </w:r>
-    </w:p>
-    <w:p>
       <w:r>
-        <w:t>git push</w:t>
+        <w:br/>
+        <w:t xml:space="preserve">thì thêm: </w:t>
+      </w:r>
+      <w:r>
+        <w:t>git branch -M main</w:t>
+      </w:r>
+      <w:r>
+        <w:t xml:space="preserve"> trước</w:t>
       </w:r>
     </w:p>
     <w:p/>
@@ -475,6 +662,48 @@
     <w:semiHidden/>
     <w:unhideWhenUsed/>
   </w:style>
+  <w:style w:type="table" w:styleId="TableGrid">
+    <w:name w:val="Table Grid"/>
+    <w:basedOn w:val="TableNormal"/>
+    <w:uiPriority w:val="39"/>
+    <w:rsid w:val="004C1E43"/>
+    <w:pPr>
+      <w:spacing w:after="0" w:line="240" w:lineRule="auto"/>
+    </w:pPr>
+    <w:tblPr>
+      <w:tblBorders>
+        <w:top w:val="single" w:sz="4" w:space="0" w:color="auto"/>
+        <w:left w:val="single" w:sz="4" w:space="0" w:color="auto"/>
+        <w:bottom w:val="single" w:sz="4" w:space="0" w:color="auto"/>
+        <w:right w:val="single" w:sz="4" w:space="0" w:color="auto"/>
+        <w:insideH w:val="single" w:sz="4" w:space="0" w:color="auto"/>
+        <w:insideV w:val="single" w:sz="4" w:space="0" w:color="auto"/>
+      </w:tblBorders>
+    </w:tblPr>
+  </w:style>
+  <w:style w:type="character" w:styleId="Hyperlink">
+    <w:name w:val="Hyperlink"/>
+    <w:basedOn w:val="DefaultParagraphFont"/>
+    <w:uiPriority w:val="99"/>
+    <w:unhideWhenUsed/>
+    <w:rsid w:val="00B41DC8"/>
+    <w:rPr>
+      <w:color w:val="0563C1" w:themeColor="hyperlink"/>
+      <w:u w:val="single"/>
+    </w:rPr>
+  </w:style>
+  <w:style w:type="character" w:styleId="UnresolvedMention">
+    <w:name w:val="Unresolved Mention"/>
+    <w:basedOn w:val="DefaultParagraphFont"/>
+    <w:uiPriority w:val="99"/>
+    <w:semiHidden/>
+    <w:unhideWhenUsed/>
+    <w:rsid w:val="00B41DC8"/>
+    <w:rPr>
+      <w:color w:val="605E5C"/>
+      <w:shd w:val="clear" w:color="auto" w:fill="E1DFDD"/>
+    </w:rPr>
+  </w:style>
 </w:styles>
 </file>
 

</xml_diff>